<commit_message>
atualizações e pequenas correções
</commit_message>
<xml_diff>
--- a/nivel2-1.docx
+++ b/nivel2-1.docx
@@ -10,22 +10,162 @@
       <w:r>
         <w:t>insperder</w:t>
       </w:r>
+      <w:proofErr w:type="spellEnd"/>
+    </w:p>
+    <w:p>
+      <w:r>
+        <w:t>Criar a função que salva os dados do monstro dado</w:t>
+      </w:r>
+    </w:p>
+    <w:p>
+      <w:r>
+        <w:t>Cria função que mostra todos os dados salvos até agora</w:t>
+      </w:r>
+    </w:p>
+    <w:p/>
+    <w:p/>
+    <w:p>
+      <w:r>
+        <w:t xml:space="preserve">Transforma </w:t>
+      </w:r>
+      <w:proofErr w:type="spellStart"/>
+      <w:r>
+        <w:t>string</w:t>
+      </w:r>
+      <w:proofErr w:type="spellEnd"/>
+      <w:r>
+        <w:t xml:space="preserve"> </w:t>
+      </w:r>
+      <w:proofErr w:type="spellStart"/>
+      <w:r>
+        <w:t>em</w:t>
+      </w:r>
+      <w:proofErr w:type="spellEnd"/>
+      <w:r>
+        <w:t xml:space="preserve"> .</w:t>
+      </w:r>
+      <w:proofErr w:type="spellStart"/>
+      <w:r>
+        <w:t>json</w:t>
+      </w:r>
+      <w:proofErr w:type="spellEnd"/>
+    </w:p>
+    <w:p>
+      <w:pPr>
+        <w:rPr>
+          <w:rFonts w:cstheme="minorHAnsi"/>
+          <w:szCs w:val="20"/>
+          <w:shd w:val="clear" w:color="auto" w:fill="FFFFFF"/>
+        </w:rPr>
+      </w:pPr>
+      <w:proofErr w:type="spellStart"/>
+      <w:r>
+        <w:rPr>
+          <w:rFonts w:cstheme="minorHAnsi"/>
+          <w:szCs w:val="20"/>
+          <w:shd w:val="clear" w:color="auto" w:fill="FFFFFF"/>
+        </w:rPr>
+        <w:t>arq</w:t>
+      </w:r>
+      <w:proofErr w:type="spellEnd"/>
+      <w:r>
+        <w:rPr>
+          <w:rFonts w:cstheme="minorHAnsi"/>
+          <w:szCs w:val="20"/>
+          <w:shd w:val="clear" w:color="auto" w:fill="FFFFFF"/>
+        </w:rPr>
+        <w:t xml:space="preserve"> = open("</w:t>
+      </w:r>
+      <w:proofErr w:type="spellStart"/>
+      <w:r>
+        <w:rPr>
+          <w:rFonts w:cstheme="minorHAnsi"/>
+          <w:szCs w:val="20"/>
+          <w:shd w:val="clear" w:color="auto" w:fill="FFFFFF"/>
+        </w:rPr>
+        <w:t>teste.json</w:t>
+      </w:r>
+      <w:proofErr w:type="spellEnd"/>
+      <w:r>
+        <w:rPr>
+          <w:rFonts w:cstheme="minorHAnsi"/>
+          <w:szCs w:val="20"/>
+          <w:shd w:val="clear" w:color="auto" w:fill="FFFFFF"/>
+        </w:rPr>
+        <w:t>", "w")</w:t>
+      </w:r>
+    </w:p>
+    <w:p>
+      <w:pPr>
+        <w:rPr>
+          <w:rFonts w:cstheme="minorHAnsi"/>
+          <w:szCs w:val="20"/>
+          <w:shd w:val="clear" w:color="auto" w:fill="FFFFFF"/>
+        </w:rPr>
+      </w:pPr>
+      <w:proofErr w:type="spellStart"/>
+      <w:r>
+        <w:rPr>
+          <w:rFonts w:cstheme="minorHAnsi"/>
+          <w:szCs w:val="20"/>
+          <w:shd w:val="clear" w:color="auto" w:fill="FFFFFF"/>
+        </w:rPr>
+        <w:t>arq.write</w:t>
+      </w:r>
+      <w:proofErr w:type="spellEnd"/>
+      <w:r>
+        <w:rPr>
+          <w:rFonts w:cstheme="minorHAnsi"/>
+          <w:szCs w:val="20"/>
+          <w:shd w:val="clear" w:color="auto" w:fill="FFFFFF"/>
+        </w:rPr>
+        <w:t>(</w:t>
+      </w:r>
+      <w:proofErr w:type="spellStart"/>
+      <w:r>
+        <w:rPr>
+          <w:rFonts w:cstheme="minorHAnsi"/>
+          <w:szCs w:val="20"/>
+          <w:shd w:val="clear" w:color="auto" w:fill="FFFFFF"/>
+        </w:rPr>
+        <w:t>meunome</w:t>
+      </w:r>
+      <w:proofErr w:type="spellEnd"/>
+      <w:r>
+        <w:rPr>
+          <w:rFonts w:cstheme="minorHAnsi"/>
+          <w:szCs w:val="20"/>
+          <w:shd w:val="clear" w:color="auto" w:fill="FFFFFF"/>
+        </w:rPr>
+        <w:t>)</w:t>
+      </w:r>
+    </w:p>
+    <w:p>
+      <w:proofErr w:type="spellStart"/>
+      <w:r>
+        <w:rPr>
+          <w:rFonts w:cstheme="minorHAnsi"/>
+          <w:szCs w:val="20"/>
+          <w:shd w:val="clear" w:color="auto" w:fill="FFFFFF"/>
+        </w:rPr>
+        <w:t>arq.close</w:t>
+      </w:r>
+      <w:proofErr w:type="spellEnd"/>
+      <w:r>
+        <w:rPr>
+          <w:rFonts w:cstheme="minorHAnsi"/>
+          <w:szCs w:val="20"/>
+          <w:shd w:val="clear" w:color="auto" w:fill="FFFFFF"/>
+        </w:rPr>
+        <w:t>()</w:t>
+      </w:r>
+    </w:p>
+    <w:p/>
+    <w:p/>
+    <w:p>
       <w:bookmarkStart w:id="0" w:name="_GoBack"/>
       <w:bookmarkEnd w:id="0"/>
-      <w:proofErr w:type="spellEnd"/>
-    </w:p>
-    <w:p>
-      <w:r>
-        <w:t>Criar a função que salva os dados do monstro dado</w:t>
-      </w:r>
-    </w:p>
-    <w:p>
-      <w:r>
-        <w:t>Cria função que mostra todos os dados salvos até agora</w:t>
-      </w:r>
-    </w:p>
-    <w:p/>
-    <w:p/>
+    </w:p>
     <w:p/>
     <w:p>
       <w:r>

</xml_diff>